<commit_message>
semble ok pour auteur, titre ou ISBN, requete par metode get ou post
</commit_message>
<xml_diff>
--- a/Noosfere.docx
+++ b/Noosfere.docx
@@ -115,7 +115,7 @@
         <w:rPr>
           <w:rFonts w:ascii="Courier New" w:hAnsi="Courier New" w:cs="Courier New"/>
         </w:rPr>
-        <w:t xml:space="preserve">.. </w:t>
+        <w:t>…</w:t>
       </w:r>
     </w:p>
     <w:p>
@@ -314,7 +314,19 @@
         <w:rPr>
           <w:rFonts w:ascii="Courier New" w:hAnsi="Courier New" w:cs="Courier New"/>
         </w:rPr>
-        <w:t xml:space="preserve"> L’association propose a ses membres (cout de 30€/an voire 10€/an en tarif réduit… on peut donner plus </w:t>
+        <w:t xml:space="preserve"> L’association propose </w:t>
+      </w:r>
+      <w:r>
+        <w:rPr>
+          <w:rFonts w:ascii="Courier New" w:hAnsi="Courier New" w:cs="Courier New"/>
+        </w:rPr>
+        <w:t>à</w:t>
+      </w:r>
+      <w:r>
+        <w:rPr>
+          <w:rFonts w:ascii="Courier New" w:hAnsi="Courier New" w:cs="Courier New"/>
+        </w:rPr>
+        <w:t xml:space="preserve"> ses membres (cout de 30€/an voire 10€/an en tarif réduit… on peut donner plus </w:t>
       </w:r>
       <w:r>
         <w:rPr>
@@ -363,7 +375,7 @@
         <w:rPr>
           <w:rFonts w:ascii="Courier New" w:hAnsi="Courier New" w:cs="Courier New"/>
         </w:rPr>
-        <w:t xml:space="preserve">Je ne fais PAS de pub, mais j’aime vraiment bien ce site… Attention, ce site va changer dans le futur, c’est annoncé : </w:t>
+        <w:t>Je ne fais PAS de pub, mais j’aime vraiment bien ce site… Attention, ce site va changer dans le futur, c’est annoncé :</w:t>
       </w:r>
     </w:p>
     <w:p>
@@ -407,7 +419,31 @@
         <w:rPr>
           <w:rFonts w:ascii="Courier New" w:hAnsi="Courier New" w:cs="Courier New"/>
         </w:rPr>
-        <w:t xml:space="preserve"> est de me permettre de télécharger les infos relative a un livre dans calibre</w:t>
+        <w:t xml:space="preserve"> est de me permettre de télécharger </w:t>
+      </w:r>
+      <w:r>
+        <w:rPr>
+          <w:rFonts w:ascii="Courier New" w:hAnsi="Courier New" w:cs="Courier New"/>
+        </w:rPr>
+        <w:t>les infos relatives</w:t>
+      </w:r>
+      <w:r>
+        <w:rPr>
+          <w:rFonts w:ascii="Courier New" w:hAnsi="Courier New" w:cs="Courier New"/>
+        </w:rPr>
+        <w:t xml:space="preserve"> </w:t>
+      </w:r>
+      <w:r>
+        <w:rPr>
+          <w:rFonts w:ascii="Courier New" w:hAnsi="Courier New" w:cs="Courier New"/>
+        </w:rPr>
+        <w:t>à</w:t>
+      </w:r>
+      <w:r>
+        <w:rPr>
+          <w:rFonts w:ascii="Courier New" w:hAnsi="Courier New" w:cs="Courier New"/>
+        </w:rPr>
+        <w:t xml:space="preserve"> un livre dans calibre</w:t>
       </w:r>
     </w:p>
     <w:p>
@@ -451,12 +487,30 @@
         </w:r>
       </w:hyperlink>
       <w:r>
-        <w:t xml:space="preserve">… </w:t>
-      </w:r>
-    </w:p>
-    <w:p>
-      <w:r>
-        <w:t>Il suffit de remplir la case recherche et envoyer par »enter » ou par &lt;CR&gt;. Le site répond tout ce qui correspond aux ‘Mots’ écrits dans la case avec interprétation libre (essayez riCH pour voir)</w:t>
+        <w:t>…</w:t>
+      </w:r>
+    </w:p>
+    <w:p>
+      <w:r>
+        <w:t>Il suffit de remplir la case recherche et envoyer par </w:t>
+      </w:r>
+      <w:r>
+        <w:t>« </w:t>
+      </w:r>
+      <w:r>
+        <w:t xml:space="preserve">enter » ou par &lt;CR&gt;. Le site répond tout ce qui correspond aux ‘Mots’ écrits dans la case avec interprétation libre (essayez </w:t>
+      </w:r>
+      <w:r>
+        <w:t>« </w:t>
+      </w:r>
+      <w:r>
+        <w:t>riCH</w:t>
+      </w:r>
+      <w:r>
+        <w:t> »</w:t>
+      </w:r>
+      <w:r>
+        <w:t xml:space="preserve"> pour voir)</w:t>
       </w:r>
       <w:r>
         <w:t>.</w:t>
@@ -464,7 +518,13 @@
     </w:p>
     <w:p>
       <w:r>
-        <w:t>Bien sur c’est magnifique, mais pour filtrer ce que tu veux</w:t>
+        <w:t xml:space="preserve">Bien </w:t>
+      </w:r>
+      <w:r>
+        <w:t>sûr</w:t>
+      </w:r>
+      <w:r>
+        <w:t xml:space="preserve"> c’est magnifique, mais pour filtrer ce que tu veux</w:t>
       </w:r>
       <w:r>
         <w:t>, il</w:t>
@@ -505,14 +565,22 @@
     </w:p>
     <w:p>
       <w:pPr>
-        <w:pStyle w:val="Textebrut"/>
-      </w:pPr>
+        <w:rPr>
+          <w:rFonts w:ascii="Consolas" w:hAnsi="Consolas"/>
+          <w:sz w:val="21"/>
+          <w:szCs w:val="21"/>
+        </w:rPr>
+      </w:pPr>
+      <w:r>
+        <w:br w:type="page"/>
+      </w:r>
     </w:p>
     <w:p>
       <w:pPr>
         <w:pStyle w:val="Titre2"/>
       </w:pPr>
       <w:r>
+        <w:lastRenderedPageBreak/>
         <w:t>Recherche simple par programme :</w:t>
       </w:r>
     </w:p>
@@ -573,31 +641,46 @@
     <w:p>
       <w:pPr>
         <w:pStyle w:val="Sous-titre"/>
-      </w:pPr>
-      <w:r>
+        <w:rPr>
+          <w:lang w:val="en-GB"/>
+        </w:rPr>
+      </w:pPr>
+      <w:r>
+        <w:rPr>
+          <w:lang w:val="en-GB"/>
+        </w:rPr>
         <w:t>Extrait de code python</w:t>
       </w:r>
     </w:p>
     <w:p>
       <w:pPr>
         <w:pStyle w:val="Textebrut"/>
+        <w:rPr>
+          <w:lang w:val="en-GB"/>
+        </w:rPr>
       </w:pPr>
     </w:p>
     <w:p>
       <w:pPr>
         <w:pStyle w:val="code"/>
-      </w:pPr>
-      <w:r>
+        <w:rPr>
+          <w:lang w:val="en-GB"/>
+        </w:rPr>
+      </w:pPr>
+      <w:r>
+        <w:rPr>
+          <w:lang w:val="en-GB"/>
+        </w:rPr>
         <w:t>lrpauteur = input("auteur : ")</w:t>
       </w:r>
     </w:p>
     <w:p>
       <w:pPr>
         <w:pStyle w:val="code"/>
-      </w:pPr>
-      <w:r>
-        <w:t xml:space="preserve">        </w:t>
-      </w:r>
+        <w:rPr>
+          <w:lang w:val="en-GB"/>
+        </w:rPr>
+      </w:pPr>
     </w:p>
     <w:p>
       <w:pPr>
@@ -672,7 +755,13 @@
         <w:pStyle w:val="code"/>
       </w:pPr>
       <w:r>
-        <w:t xml:space="preserve">    # Essayons un acces en mode post sur noosearch_simple.asp</w:t>
+        <w:t xml:space="preserve">    # Essayons un </w:t>
+      </w:r>
+      <w:r>
+        <w:t>accès</w:t>
+      </w:r>
+      <w:r>
+        <w:t xml:space="preserve"> en mode post sur noosearch_simple.asp</w:t>
       </w:r>
     </w:p>
     <w:p>
@@ -722,7 +811,7 @@
         <w:pStyle w:val="code"/>
       </w:pPr>
       <w:r>
-        <w:t xml:space="preserve">    return soup  </w:t>
+        <w:t xml:space="preserve">    return soup</w:t>
       </w:r>
     </w:p>
     <w:p>
@@ -743,7 +832,10 @@
         <w:pStyle w:val="code"/>
       </w:pPr>
       <w:r>
-        <w:t xml:space="preserve">    # Trouve la reference de l'auteur dans la soupe produite par noosfere</w:t>
+        <w:t xml:space="preserve">    # Trouve la reference de l'auteur dans la soupe produite par </w:t>
+      </w:r>
+      <w:r>
+        <w:t>nooSFere</w:t>
       </w:r>
     </w:p>
     <w:p>
@@ -751,7 +843,7 @@
         <w:pStyle w:val="code"/>
       </w:pPr>
       <w:r>
-        <w:t xml:space="preserve">    # retourne auteurindex, un dictionnaire avec key=AUTEUR, val=href  </w:t>
+        <w:t xml:space="preserve">    # retourne auteurindex, un dictionnaire avec key=AUTEUR, val=href</w:t>
       </w:r>
     </w:p>
     <w:p>
@@ -882,7 +974,31 @@
         <w:rPr>
           <w:lang w:val="en-GB"/>
         </w:rPr>
-        <w:t xml:space="preserve">        print("Sorry, too many author found, please input one of the following :")</w:t>
+        <w:t xml:space="preserve">        print("Sorry, too many </w:t>
+      </w:r>
+      <w:r>
+        <w:rPr>
+          <w:lang w:val="en-GB"/>
+        </w:rPr>
+        <w:t>authors</w:t>
+      </w:r>
+      <w:r>
+        <w:rPr>
+          <w:lang w:val="en-GB"/>
+        </w:rPr>
+        <w:t xml:space="preserve"> found, please input one of the </w:t>
+      </w:r>
+      <w:r>
+        <w:rPr>
+          <w:lang w:val="en-GB"/>
+        </w:rPr>
+        <w:t>following:</w:t>
+      </w:r>
+      <w:r>
+        <w:rPr>
+          <w:lang w:val="en-GB"/>
+        </w:rPr>
+        <w:t>")</w:t>
       </w:r>
     </w:p>
     <w:p>
@@ -938,7 +1054,7 @@
         <w:rPr>
           <w:lang w:val="en-GB"/>
         </w:rPr>
-        <w:t xml:space="preserve">        print("Sorry could not find the author")        </w:t>
+        <w:t xml:space="preserve">        print("Sorry could not find the author")</w:t>
       </w:r>
     </w:p>
     <w:p>
@@ -995,7 +1111,25 @@
         <w:tab/>
       </w:r>
       <w:r>
-        <w:t># quel est l'indexe de l'auteur? auteur is a dict</w:t>
+        <w:t># quel est l'</w:t>
+      </w:r>
+      <w:r>
+        <w:t>index</w:t>
+      </w:r>
+      <w:r>
+        <w:t xml:space="preserve"> de </w:t>
+      </w:r>
+      <w:r>
+        <w:t>l’auteur ?</w:t>
+      </w:r>
+      <w:r>
+        <w:t xml:space="preserve"> auteur </w:t>
+      </w:r>
+      <w:r>
+        <w:t>est un</w:t>
+      </w:r>
+      <w:r>
+        <w:t xml:space="preserve"> dict</w:t>
       </w:r>
     </w:p>
     <w:p>
@@ -1041,9 +1175,23 @@
     </w:p>
     <w:p>
       <w:pPr>
+        <w:rPr>
+          <w:rFonts w:asciiTheme="majorHAnsi" w:eastAsiaTheme="majorEastAsia" w:hAnsiTheme="majorHAnsi" w:cstheme="majorBidi"/>
+          <w:color w:val="365F91" w:themeColor="accent1" w:themeShade="BF"/>
+          <w:sz w:val="26"/>
+          <w:szCs w:val="26"/>
+        </w:rPr>
+      </w:pPr>
+      <w:r>
+        <w:br w:type="page"/>
+      </w:r>
+    </w:p>
+    <w:p>
+      <w:pPr>
         <w:pStyle w:val="Titre2"/>
       </w:pPr>
       <w:r>
+        <w:lastRenderedPageBreak/>
         <w:t>Recherche avancée par programme</w:t>
       </w:r>
     </w:p>
@@ -1069,7 +1217,7 @@
         </w:r>
       </w:hyperlink>
       <w:r>
-        <w:t xml:space="preserve"> avec pour arguments : </w:t>
+        <w:t xml:space="preserve"> avec</w:t>
       </w:r>
     </w:p>
     <w:p>
@@ -1077,14 +1225,47 @@
         <w:pStyle w:val="Paragraphedeliste"/>
         <w:numPr>
           <w:ilvl w:val="0"/>
-          <w:numId w:val="2"/>
+          <w:numId w:val="9"/>
         </w:numPr>
       </w:pPr>
       <w:r>
+        <w:t>Arguments</w:t>
+      </w:r>
+      <w:r>
+        <w:t xml:space="preserve"> obligatoires</w:t>
+      </w:r>
+      <w:r>
+        <w:t> </w:t>
+      </w:r>
+      <w:r>
+        <w:t xml:space="preserve">sous la </w:t>
+      </w:r>
+      <w:r>
+        <w:t>forme :</w:t>
+      </w:r>
+      <w:r>
+        <w:t>"key"</w:t>
+      </w:r>
+      <w:r>
+        <w:t>:</w:t>
+      </w:r>
+      <w:r>
+        <w:t>"value"</w:t>
+      </w:r>
+    </w:p>
+    <w:p>
+      <w:pPr>
+        <w:pStyle w:val="Paragraphedeliste"/>
+        <w:numPr>
+          <w:ilvl w:val="1"/>
+          <w:numId w:val="10"/>
+        </w:numPr>
+      </w:pPr>
+      <w:r>
         <w:t>"Mots"</w:t>
       </w:r>
       <w:r>
-        <w:t> : </w:t>
+        <w:t>:</w:t>
       </w:r>
       <w:r>
         <w:t>"</w:t>
@@ -1094,6 +1275,690 @@
       </w:r>
       <w:r>
         <w:t>"</w:t>
+      </w:r>
+    </w:p>
+    <w:p>
+      <w:pPr>
+        <w:pStyle w:val="Paragraphedeliste"/>
+        <w:numPr>
+          <w:ilvl w:val="1"/>
+          <w:numId w:val="10"/>
+        </w:numPr>
+      </w:pPr>
+      <w:r>
+        <w:t>"ModeMoteur"</w:t>
+      </w:r>
+      <w:r>
+        <w:t>:</w:t>
+      </w:r>
+      <w:r>
+        <w:t>"LITTERAL"</w:t>
+      </w:r>
+      <w:r>
+        <w:t xml:space="preserve"> (phrase et mots approchants)</w:t>
+      </w:r>
+      <w:r>
+        <w:br/>
+        <w:t>"ModeMoteur"</w:t>
+      </w:r>
+      <w:r>
+        <w:t>:</w:t>
+      </w:r>
+      <w:r>
+        <w:t>MOTSCLEFS"</w:t>
+      </w:r>
+      <w:r>
+        <w:t xml:space="preserve"> (correspondance exacte des mots)</w:t>
+      </w:r>
+    </w:p>
+    <w:p>
+      <w:pPr>
+        <w:pStyle w:val="Paragraphedeliste"/>
+        <w:numPr>
+          <w:ilvl w:val="1"/>
+          <w:numId w:val="10"/>
+        </w:numPr>
+      </w:pPr>
+      <w:r>
+        <w:t>"ModeRecherche"</w:t>
+      </w:r>
+      <w:r>
+        <w:t>:</w:t>
+      </w:r>
+      <w:r>
+        <w:t>"AND"</w:t>
+      </w:r>
+      <w:r>
+        <w:br/>
+        <w:t>"ModeRecherche"</w:t>
+      </w:r>
+      <w:r>
+        <w:t>:</w:t>
+      </w:r>
+      <w:r>
+        <w:t>"OR"</w:t>
+      </w:r>
+      <w:r>
+        <w:br/>
+        <w:t>"ModeRecherche"</w:t>
+      </w:r>
+      <w:r>
+        <w:t>:</w:t>
+      </w:r>
+      <w:r>
+        <w:t>"</w:t>
+      </w:r>
+      <w:r>
+        <w:t>NEAR</w:t>
+      </w:r>
+      <w:r>
+        <w:t>"</w:t>
+      </w:r>
+    </w:p>
+    <w:p>
+      <w:pPr>
+        <w:pStyle w:val="Paragraphedeliste"/>
+        <w:numPr>
+          <w:ilvl w:val="1"/>
+          <w:numId w:val="10"/>
+        </w:numPr>
+      </w:pPr>
+      <w:r>
+        <w:t>"recherche"</w:t>
+      </w:r>
+      <w:r>
+        <w:t>:</w:t>
+      </w:r>
+      <w:r>
+        <w:t>"1"</w:t>
+      </w:r>
+    </w:p>
+    <w:p>
+      <w:pPr>
+        <w:pStyle w:val="Paragraphedeliste"/>
+        <w:numPr>
+          <w:ilvl w:val="1"/>
+          <w:numId w:val="10"/>
+        </w:numPr>
+      </w:pPr>
+      <w:r>
+        <w:t>"Envoyer"</w:t>
+      </w:r>
+      <w:r>
+        <w:t>:</w:t>
+      </w:r>
+      <w:r>
+        <w:t>"Envoyer"</w:t>
+      </w:r>
+    </w:p>
+    <w:p>
+      <w:pPr>
+        <w:pStyle w:val="Paragraphedeliste"/>
+        <w:numPr>
+          <w:ilvl w:val="0"/>
+          <w:numId w:val="9"/>
+        </w:numPr>
+      </w:pPr>
+      <w:r>
+        <w:t xml:space="preserve">Un </w:t>
+      </w:r>
+      <w:r>
+        <w:t xml:space="preserve">ou plusieurs </w:t>
+      </w:r>
+      <w:r>
+        <w:t>des argument</w:t>
+      </w:r>
+      <w:r>
+        <w:t>s</w:t>
+      </w:r>
+      <w:r>
+        <w:t xml:space="preserve"> suivant sous la forme </w:t>
+      </w:r>
+      <w:r>
+        <w:t>"key"</w:t>
+      </w:r>
+      <w:r>
+        <w:t>:</w:t>
+      </w:r>
+      <w:r>
+        <w:t>"value"</w:t>
+      </w:r>
+    </w:p>
+    <w:p>
+      <w:pPr>
+        <w:pStyle w:val="Paragraphedeliste"/>
+        <w:numPr>
+          <w:ilvl w:val="1"/>
+          <w:numId w:val="11"/>
+        </w:numPr>
+      </w:pPr>
+      <w:r>
+        <w:t>"auteurs"</w:t>
+      </w:r>
+      <w:r>
+        <w:t>:</w:t>
+      </w:r>
+      <w:r>
+        <w:t>"auteurs"</w:t>
+      </w:r>
+      <w:r>
+        <w:tab/>
+        <w:t>(</w:t>
+      </w:r>
+      <w:r>
+        <w:rPr>
+          <w:rFonts w:ascii="Trebuchet MS" w:hAnsi="Trebuchet MS"/>
+          <w:color w:val="303030"/>
+          <w:sz w:val="18"/>
+          <w:szCs w:val="18"/>
+          <w:shd w:val="clear" w:color="auto" w:fill="FBFBFB"/>
+        </w:rPr>
+        <w:t>Auteurs, traducteurs, illustrateurs...</w:t>
+      </w:r>
+      <w:r>
+        <w:t>)</w:t>
+      </w:r>
+    </w:p>
+    <w:p>
+      <w:pPr>
+        <w:pStyle w:val="Paragraphedeliste"/>
+        <w:numPr>
+          <w:ilvl w:val="1"/>
+          <w:numId w:val="11"/>
+        </w:numPr>
+      </w:pPr>
+      <w:r>
+        <w:t>"livres"</w:t>
+      </w:r>
+      <w:r>
+        <w:t>:</w:t>
+      </w:r>
+      <w:r>
+        <w:t>"livres"</w:t>
+      </w:r>
+      <w:r>
+        <w:tab/>
+      </w:r>
+      <w:r>
+        <w:tab/>
+        <w:t>(</w:t>
+      </w:r>
+      <w:r>
+        <w:rPr>
+          <w:rFonts w:ascii="Trebuchet MS" w:hAnsi="Trebuchet MS"/>
+          <w:color w:val="303030"/>
+          <w:sz w:val="18"/>
+          <w:szCs w:val="18"/>
+          <w:shd w:val="clear" w:color="auto" w:fill="FBFBFB"/>
+        </w:rPr>
+        <w:t>Livres</w:t>
+      </w:r>
+      <w:r>
+        <w:t>)</w:t>
+      </w:r>
+    </w:p>
+    <w:p>
+      <w:pPr>
+        <w:pStyle w:val="Paragraphedeliste"/>
+        <w:numPr>
+          <w:ilvl w:val="1"/>
+          <w:numId w:val="11"/>
+        </w:numPr>
+      </w:pPr>
+      <w:r>
+        <w:t>"series"</w:t>
+      </w:r>
+      <w:r>
+        <w:t>:</w:t>
+      </w:r>
+      <w:r>
+        <w:t>"series"</w:t>
+      </w:r>
+      <w:r>
+        <w:tab/>
+      </w:r>
+      <w:r>
+        <w:tab/>
+        <w:t>(</w:t>
+      </w:r>
+      <w:r>
+        <w:rPr>
+          <w:rFonts w:ascii="Trebuchet MS" w:hAnsi="Trebuchet MS"/>
+          <w:color w:val="303030"/>
+          <w:sz w:val="18"/>
+          <w:szCs w:val="18"/>
+          <w:shd w:val="clear" w:color="auto" w:fill="FBFBFB"/>
+        </w:rPr>
+        <w:t>Séries</w:t>
+      </w:r>
+      <w:r>
+        <w:t>)</w:t>
+      </w:r>
+    </w:p>
+    <w:p>
+      <w:pPr>
+        <w:pStyle w:val="Paragraphedeliste"/>
+        <w:numPr>
+          <w:ilvl w:val="1"/>
+          <w:numId w:val="11"/>
+        </w:numPr>
+      </w:pPr>
+      <w:r>
+        <w:t>"sommaires"</w:t>
+      </w:r>
+      <w:r>
+        <w:t>:</w:t>
+      </w:r>
+      <w:r>
+        <w:t>"sommaires"</w:t>
+      </w:r>
+      <w:r>
+        <w:tab/>
+        <w:t>(</w:t>
+      </w:r>
+      <w:r>
+        <w:rPr>
+          <w:rFonts w:ascii="Trebuchet MS" w:hAnsi="Trebuchet MS"/>
+          <w:color w:val="303030"/>
+          <w:sz w:val="18"/>
+          <w:szCs w:val="18"/>
+          <w:shd w:val="clear" w:color="auto" w:fill="FBFBFB"/>
+        </w:rPr>
+        <w:t>Sommaires (nouvelles, préfaces...)</w:t>
+      </w:r>
+      <w:r>
+        <w:t>)</w:t>
+      </w:r>
+    </w:p>
+    <w:p>
+      <w:pPr>
+        <w:pStyle w:val="Paragraphedeliste"/>
+        <w:numPr>
+          <w:ilvl w:val="1"/>
+          <w:numId w:val="11"/>
+        </w:numPr>
+      </w:pPr>
+      <w:r>
+        <w:t>"editeurs"</w:t>
+      </w:r>
+      <w:r>
+        <w:t>:</w:t>
+      </w:r>
+      <w:r>
+        <w:t>"editeurs"</w:t>
+      </w:r>
+      <w:r>
+        <w:tab/>
+        <w:t>(</w:t>
+      </w:r>
+      <w:r>
+        <w:rPr>
+          <w:rFonts w:ascii="Trebuchet MS" w:hAnsi="Trebuchet MS"/>
+          <w:color w:val="303030"/>
+          <w:sz w:val="18"/>
+          <w:szCs w:val="18"/>
+          <w:shd w:val="clear" w:color="auto" w:fill="FBFBFB"/>
+        </w:rPr>
+        <w:t>Editeurs</w:t>
+      </w:r>
+      <w:r>
+        <w:t>)</w:t>
+      </w:r>
+    </w:p>
+    <w:p>
+      <w:pPr>
+        <w:pStyle w:val="Paragraphedeliste"/>
+        <w:numPr>
+          <w:ilvl w:val="1"/>
+          <w:numId w:val="11"/>
+        </w:numPr>
+      </w:pPr>
+      <w:r>
+        <w:t>"collections"</w:t>
+      </w:r>
+      <w:r>
+        <w:t>:</w:t>
+      </w:r>
+      <w:r>
+        <w:t>"collections"</w:t>
+      </w:r>
+      <w:r>
+        <w:tab/>
+      </w:r>
+      <w:r>
+        <w:tab/>
+        <w:t>(</w:t>
+      </w:r>
+      <w:r>
+        <w:rPr>
+          <w:rFonts w:ascii="Trebuchet MS" w:hAnsi="Trebuchet MS"/>
+          <w:color w:val="303030"/>
+          <w:sz w:val="18"/>
+          <w:szCs w:val="18"/>
+          <w:shd w:val="clear" w:color="auto" w:fill="FBFBFB"/>
+        </w:rPr>
+        <w:t>Collections</w:t>
+      </w:r>
+      <w:r>
+        <w:t>)</w:t>
+      </w:r>
+    </w:p>
+    <w:p>
+      <w:pPr>
+        <w:pStyle w:val="Paragraphedeliste"/>
+        <w:numPr>
+          <w:ilvl w:val="1"/>
+          <w:numId w:val="11"/>
+        </w:numPr>
+      </w:pPr>
+      <w:r>
+        <w:t>"resumes"</w:t>
+      </w:r>
+      <w:r>
+        <w:t>:</w:t>
+      </w:r>
+      <w:r>
+        <w:t>"resumes"</w:t>
+      </w:r>
+      <w:r>
+        <w:tab/>
+        <w:t>(</w:t>
+      </w:r>
+      <w:r>
+        <w:rPr>
+          <w:rFonts w:ascii="Trebuchet MS" w:hAnsi="Trebuchet MS"/>
+          <w:color w:val="303030"/>
+          <w:sz w:val="18"/>
+          <w:szCs w:val="18"/>
+          <w:shd w:val="clear" w:color="auto" w:fill="FBFBFB"/>
+        </w:rPr>
+        <w:t>4èmes de couverture</w:t>
+      </w:r>
+      <w:r>
+        <w:t>)</w:t>
+      </w:r>
+    </w:p>
+    <w:p>
+      <w:pPr>
+        <w:pStyle w:val="Paragraphedeliste"/>
+        <w:numPr>
+          <w:ilvl w:val="1"/>
+          <w:numId w:val="11"/>
+        </w:numPr>
+      </w:pPr>
+      <w:r>
+        <w:t>"critiques"</w:t>
+      </w:r>
+      <w:r>
+        <w:t>:</w:t>
+      </w:r>
+      <w:r>
+        <w:t>"critiques"</w:t>
+      </w:r>
+      <w:r>
+        <w:tab/>
+        <w:t>(</w:t>
+      </w:r>
+      <w:r>
+        <w:rPr>
+          <w:rFonts w:ascii="Trebuchet MS" w:hAnsi="Trebuchet MS"/>
+          <w:color w:val="303030"/>
+          <w:sz w:val="18"/>
+          <w:szCs w:val="18"/>
+          <w:shd w:val="clear" w:color="auto" w:fill="FBFBFB"/>
+        </w:rPr>
+        <w:t>Critiques</w:t>
+      </w:r>
+      <w:r>
+        <w:t>)</w:t>
+      </w:r>
+    </w:p>
+    <w:p>
+      <w:pPr>
+        <w:pStyle w:val="Paragraphedeliste"/>
+        <w:numPr>
+          <w:ilvl w:val="1"/>
+          <w:numId w:val="11"/>
+        </w:numPr>
+      </w:pPr>
+      <w:r>
+        <w:t>"CritiquesLivresAuteur"</w:t>
+      </w:r>
+      <w:r>
+        <w:t>:</w:t>
+      </w:r>
+      <w:r>
+        <w:t>"CritiquesLivresAuteur"</w:t>
+      </w:r>
+      <w:r>
+        <w:tab/>
+        <w:t>(</w:t>
+      </w:r>
+      <w:r>
+        <w:rPr>
+          <w:rFonts w:ascii="Trebuchet MS" w:hAnsi="Trebuchet MS"/>
+          <w:color w:val="303030"/>
+          <w:sz w:val="18"/>
+          <w:szCs w:val="18"/>
+          <w:shd w:val="clear" w:color="auto" w:fill="FBFBFB"/>
+        </w:rPr>
+        <w:t>Auteur de critiques livres</w:t>
+      </w:r>
+      <w:r>
+        <w:t>)</w:t>
+      </w:r>
+    </w:p>
+    <w:p>
+      <w:pPr>
+        <w:pStyle w:val="Paragraphedeliste"/>
+        <w:numPr>
+          <w:ilvl w:val="1"/>
+          <w:numId w:val="11"/>
+        </w:numPr>
+      </w:pPr>
+      <w:r>
+        <w:t>"prix"</w:t>
+      </w:r>
+      <w:r>
+        <w:t>:</w:t>
+      </w:r>
+      <w:r>
+        <w:t>"prix"</w:t>
+      </w:r>
+      <w:r>
+        <w:tab/>
+      </w:r>
+      <w:r>
+        <w:tab/>
+        <w:t>(</w:t>
+      </w:r>
+      <w:r>
+        <w:rPr>
+          <w:rFonts w:ascii="Trebuchet MS" w:hAnsi="Trebuchet MS"/>
+          <w:color w:val="303030"/>
+          <w:sz w:val="18"/>
+          <w:szCs w:val="18"/>
+          <w:shd w:val="clear" w:color="auto" w:fill="FBFBFB"/>
+        </w:rPr>
+        <w:t>Prix littéraires</w:t>
+      </w:r>
+      <w:r>
+        <w:t>)</w:t>
+      </w:r>
+    </w:p>
+    <w:p>
+      <w:pPr>
+        <w:pStyle w:val="Paragraphedeliste"/>
+        <w:numPr>
+          <w:ilvl w:val="1"/>
+          <w:numId w:val="11"/>
+        </w:numPr>
+      </w:pPr>
+      <w:r>
+        <w:t>"articles"</w:t>
+      </w:r>
+      <w:r>
+        <w:t>:</w:t>
+      </w:r>
+      <w:r>
+        <w:t>"articles"</w:t>
+      </w:r>
+      <w:r>
+        <w:tab/>
+        <w:t>(</w:t>
+      </w:r>
+      <w:r>
+        <w:rPr>
+          <w:rFonts w:ascii="Trebuchet MS" w:hAnsi="Trebuchet MS"/>
+          <w:color w:val="303030"/>
+          <w:sz w:val="18"/>
+          <w:szCs w:val="18"/>
+          <w:shd w:val="clear" w:color="auto" w:fill="FBFBFB"/>
+        </w:rPr>
+        <w:t>Articles du fonds documentaire</w:t>
+      </w:r>
+      <w:r>
+        <w:t>)</w:t>
+      </w:r>
+    </w:p>
+    <w:p>
+      <w:pPr>
+        <w:pStyle w:val="Paragraphedeliste"/>
+        <w:numPr>
+          <w:ilvl w:val="1"/>
+          <w:numId w:val="11"/>
+        </w:numPr>
+      </w:pPr>
+      <w:r>
+        <w:t>"ArticlesMotsClefs"</w:t>
+      </w:r>
+      <w:r>
+        <w:t>:</w:t>
+      </w:r>
+      <w:r>
+        <w:t>"ArticlesMotsClefs"</w:t>
+      </w:r>
+      <w:r>
+        <w:tab/>
+        <w:t>(</w:t>
+      </w:r>
+      <w:r>
+        <w:rPr>
+          <w:rFonts w:ascii="Trebuchet MS" w:hAnsi="Trebuchet MS"/>
+          <w:color w:val="303030"/>
+          <w:sz w:val="18"/>
+          <w:szCs w:val="18"/>
+          <w:shd w:val="clear" w:color="auto" w:fill="FBFBFB"/>
+        </w:rPr>
+        <w:t>Limiter aux mots-clefs</w:t>
+      </w:r>
+      <w:r>
+        <w:t>)</w:t>
+      </w:r>
+    </w:p>
+    <w:p>
+      <w:pPr>
+        <w:pStyle w:val="Paragraphedeliste"/>
+        <w:numPr>
+          <w:ilvl w:val="1"/>
+          <w:numId w:val="11"/>
+        </w:numPr>
+      </w:pPr>
+      <w:r>
+        <w:t>"ArticlesAuteur"</w:t>
+      </w:r>
+      <w:r>
+        <w:t>:</w:t>
+      </w:r>
+      <w:r>
+        <w:t>"ArticlesAuteur"</w:t>
+      </w:r>
+      <w:r>
+        <w:tab/>
+        <w:t>(</w:t>
+      </w:r>
+      <w:r>
+        <w:rPr>
+          <w:rFonts w:ascii="Trebuchet MS" w:hAnsi="Trebuchet MS"/>
+          <w:color w:val="303030"/>
+          <w:sz w:val="18"/>
+          <w:szCs w:val="18"/>
+          <w:shd w:val="clear" w:color="auto" w:fill="FBFBFB"/>
+        </w:rPr>
+        <w:t>Auteur des articles du fonds documentaire</w:t>
+      </w:r>
+      <w:r>
+        <w:t>)</w:t>
+      </w:r>
+    </w:p>
+    <w:p>
+      <w:pPr>
+        <w:pStyle w:val="Paragraphedeliste"/>
+        <w:numPr>
+          <w:ilvl w:val="1"/>
+          <w:numId w:val="11"/>
+        </w:numPr>
+      </w:pPr>
+      <w:r>
+        <w:t>"adaptations"</w:t>
+      </w:r>
+      <w:r>
+        <w:t>:</w:t>
+      </w:r>
+      <w:r>
+        <w:t>"adaptations"</w:t>
+      </w:r>
+      <w:r>
+        <w:tab/>
+        <w:t>(</w:t>
+      </w:r>
+      <w:r>
+        <w:rPr>
+          <w:rFonts w:ascii="Trebuchet MS" w:hAnsi="Trebuchet MS"/>
+          <w:color w:val="303030"/>
+          <w:sz w:val="18"/>
+          <w:szCs w:val="18"/>
+          <w:shd w:val="clear" w:color="auto" w:fill="FBFBFB"/>
+        </w:rPr>
+        <w:t>Adaptations</w:t>
+      </w:r>
+      <w:r>
+        <w:t>)</w:t>
+      </w:r>
+    </w:p>
+    <w:p>
+      <w:pPr>
+        <w:pStyle w:val="Paragraphedeliste"/>
+        <w:numPr>
+          <w:ilvl w:val="1"/>
+          <w:numId w:val="11"/>
+        </w:numPr>
+      </w:pPr>
+      <w:r>
+        <w:t>"CritiquesCinema"</w:t>
+      </w:r>
+      <w:r>
+        <w:t>:</w:t>
+      </w:r>
+      <w:r>
+        <w:t>"CritiquesCinema"</w:t>
+      </w:r>
+      <w:r>
+        <w:tab/>
+        <w:t>(</w:t>
+      </w:r>
+      <w:r>
+        <w:rPr>
+          <w:rFonts w:ascii="Trebuchet MS" w:hAnsi="Trebuchet MS"/>
+          <w:color w:val="303030"/>
+          <w:sz w:val="18"/>
+          <w:szCs w:val="18"/>
+          <w:shd w:val="clear" w:color="auto" w:fill="FBFBFB"/>
+        </w:rPr>
+        <w:t>Critiques des adaptations</w:t>
+      </w:r>
+      <w:r>
+        <w:t>)</w:t>
       </w:r>
     </w:p>
     <w:p/>
@@ -1223,30 +2088,1047 @@
     </w:lvl>
   </w:abstractNum>
   <w:abstractNum w:abstractNumId="1" w15:restartNumberingAfterBreak="0">
+    <w:nsid w:val="2E355B94"/>
+    <w:multiLevelType w:val="multilevel"/>
+    <w:tmpl w:val="0FE4E7B2"/>
+    <w:lvl w:ilvl="0">
+      <w:start w:val="1"/>
+      <w:numFmt w:val="bullet"/>
+      <w:lvlText w:val=""/>
+      <w:lvlJc w:val="left"/>
+      <w:pPr>
+        <w:ind w:left="720" w:hanging="360"/>
+      </w:pPr>
+      <w:rPr>
+        <w:rFonts w:ascii="Symbol" w:hAnsi="Symbol" w:hint="default"/>
+      </w:rPr>
+    </w:lvl>
+    <w:lvl w:ilvl="1">
+      <w:start w:val="1"/>
+      <w:numFmt w:val="bullet"/>
+      <w:lvlText w:val=""/>
+      <w:lvlJc w:val="left"/>
+      <w:pPr>
+        <w:ind w:left="1080" w:hanging="360"/>
+      </w:pPr>
+      <w:rPr>
+        <w:rFonts w:ascii="Wingdings" w:hAnsi="Wingdings" w:hint="default"/>
+      </w:rPr>
+    </w:lvl>
+    <w:lvl w:ilvl="2">
+      <w:start w:val="1"/>
+      <w:numFmt w:val="bullet"/>
+      <w:lvlText w:val=""/>
+      <w:lvlJc w:val="left"/>
+      <w:pPr>
+        <w:ind w:left="1440" w:hanging="360"/>
+      </w:pPr>
+      <w:rPr>
+        <w:rFonts w:ascii="Wingdings" w:hAnsi="Wingdings" w:hint="default"/>
+      </w:rPr>
+    </w:lvl>
+    <w:lvl w:ilvl="3">
+      <w:start w:val="1"/>
+      <w:numFmt w:val="bullet"/>
+      <w:lvlText w:val=""/>
+      <w:lvlJc w:val="left"/>
+      <w:pPr>
+        <w:ind w:left="1800" w:hanging="360"/>
+      </w:pPr>
+      <w:rPr>
+        <w:rFonts w:ascii="Symbol" w:hAnsi="Symbol" w:hint="default"/>
+      </w:rPr>
+    </w:lvl>
+    <w:lvl w:ilvl="4">
+      <w:start w:val="1"/>
+      <w:numFmt w:val="bullet"/>
+      <w:lvlText w:val=""/>
+      <w:lvlJc w:val="left"/>
+      <w:pPr>
+        <w:ind w:left="2160" w:hanging="360"/>
+      </w:pPr>
+      <w:rPr>
+        <w:rFonts w:ascii="Symbol" w:hAnsi="Symbol" w:hint="default"/>
+      </w:rPr>
+    </w:lvl>
+    <w:lvl w:ilvl="5">
+      <w:start w:val="1"/>
+      <w:numFmt w:val="bullet"/>
+      <w:lvlText w:val=""/>
+      <w:lvlJc w:val="left"/>
+      <w:pPr>
+        <w:ind w:left="2520" w:hanging="360"/>
+      </w:pPr>
+      <w:rPr>
+        <w:rFonts w:ascii="Wingdings" w:hAnsi="Wingdings" w:hint="default"/>
+      </w:rPr>
+    </w:lvl>
+    <w:lvl w:ilvl="6">
+      <w:start w:val="1"/>
+      <w:numFmt w:val="bullet"/>
+      <w:lvlText w:val=""/>
+      <w:lvlJc w:val="left"/>
+      <w:pPr>
+        <w:ind w:left="2880" w:hanging="360"/>
+      </w:pPr>
+      <w:rPr>
+        <w:rFonts w:ascii="Wingdings" w:hAnsi="Wingdings" w:hint="default"/>
+      </w:rPr>
+    </w:lvl>
+    <w:lvl w:ilvl="7">
+      <w:start w:val="1"/>
+      <w:numFmt w:val="bullet"/>
+      <w:lvlText w:val=""/>
+      <w:lvlJc w:val="left"/>
+      <w:pPr>
+        <w:ind w:left="3240" w:hanging="360"/>
+      </w:pPr>
+      <w:rPr>
+        <w:rFonts w:ascii="Symbol" w:hAnsi="Symbol" w:hint="default"/>
+      </w:rPr>
+    </w:lvl>
+    <w:lvl w:ilvl="8">
+      <w:start w:val="1"/>
+      <w:numFmt w:val="bullet"/>
+      <w:lvlText w:val=""/>
+      <w:lvlJc w:val="left"/>
+      <w:pPr>
+        <w:ind w:left="3600" w:hanging="360"/>
+      </w:pPr>
+      <w:rPr>
+        <w:rFonts w:ascii="Symbol" w:hAnsi="Symbol" w:hint="default"/>
+      </w:rPr>
+    </w:lvl>
+  </w:abstractNum>
+  <w:abstractNum w:abstractNumId="2" w15:restartNumberingAfterBreak="0">
+    <w:nsid w:val="37044086"/>
+    <w:multiLevelType w:val="multilevel"/>
+    <w:tmpl w:val="2506DADE"/>
+    <w:lvl w:ilvl="0">
+      <w:start w:val="1"/>
+      <w:numFmt w:val="bullet"/>
+      <w:lvlText w:val=""/>
+      <w:lvlJc w:val="left"/>
+      <w:pPr>
+        <w:ind w:left="720" w:hanging="360"/>
+      </w:pPr>
+      <w:rPr>
+        <w:rFonts w:ascii="Symbol" w:hAnsi="Symbol" w:hint="default"/>
+      </w:rPr>
+    </w:lvl>
+    <w:lvl w:ilvl="1">
+      <w:start w:val="1"/>
+      <w:numFmt w:val="bullet"/>
+      <w:lvlText w:val="o"/>
+      <w:lvlJc w:val="left"/>
+      <w:pPr>
+        <w:ind w:left="1080" w:hanging="360"/>
+      </w:pPr>
+      <w:rPr>
+        <w:rFonts w:ascii="Courier New" w:hAnsi="Courier New" w:cs="Courier New" w:hint="default"/>
+      </w:rPr>
+    </w:lvl>
+    <w:lvl w:ilvl="2">
+      <w:start w:val="1"/>
+      <w:numFmt w:val="bullet"/>
+      <w:lvlText w:val=""/>
+      <w:lvlJc w:val="left"/>
+      <w:pPr>
+        <w:ind w:left="1440" w:hanging="360"/>
+      </w:pPr>
+      <w:rPr>
+        <w:rFonts w:ascii="Wingdings" w:hAnsi="Wingdings" w:hint="default"/>
+      </w:rPr>
+    </w:lvl>
+    <w:lvl w:ilvl="3">
+      <w:start w:val="1"/>
+      <w:numFmt w:val="bullet"/>
+      <w:lvlText w:val=""/>
+      <w:lvlJc w:val="left"/>
+      <w:pPr>
+        <w:ind w:left="1800" w:hanging="360"/>
+      </w:pPr>
+      <w:rPr>
+        <w:rFonts w:ascii="Symbol" w:hAnsi="Symbol" w:hint="default"/>
+      </w:rPr>
+    </w:lvl>
+    <w:lvl w:ilvl="4">
+      <w:start w:val="1"/>
+      <w:numFmt w:val="bullet"/>
+      <w:lvlText w:val=""/>
+      <w:lvlJc w:val="left"/>
+      <w:pPr>
+        <w:ind w:left="2160" w:hanging="360"/>
+      </w:pPr>
+      <w:rPr>
+        <w:rFonts w:ascii="Symbol" w:hAnsi="Symbol" w:hint="default"/>
+      </w:rPr>
+    </w:lvl>
+    <w:lvl w:ilvl="5">
+      <w:start w:val="1"/>
+      <w:numFmt w:val="bullet"/>
+      <w:lvlText w:val=""/>
+      <w:lvlJc w:val="left"/>
+      <w:pPr>
+        <w:ind w:left="2520" w:hanging="360"/>
+      </w:pPr>
+      <w:rPr>
+        <w:rFonts w:ascii="Wingdings" w:hAnsi="Wingdings" w:hint="default"/>
+      </w:rPr>
+    </w:lvl>
+    <w:lvl w:ilvl="6">
+      <w:start w:val="1"/>
+      <w:numFmt w:val="bullet"/>
+      <w:lvlText w:val=""/>
+      <w:lvlJc w:val="left"/>
+      <w:pPr>
+        <w:ind w:left="2880" w:hanging="360"/>
+      </w:pPr>
+      <w:rPr>
+        <w:rFonts w:ascii="Wingdings" w:hAnsi="Wingdings" w:hint="default"/>
+      </w:rPr>
+    </w:lvl>
+    <w:lvl w:ilvl="7">
+      <w:start w:val="1"/>
+      <w:numFmt w:val="bullet"/>
+      <w:lvlText w:val=""/>
+      <w:lvlJc w:val="left"/>
+      <w:pPr>
+        <w:ind w:left="3240" w:hanging="360"/>
+      </w:pPr>
+      <w:rPr>
+        <w:rFonts w:ascii="Symbol" w:hAnsi="Symbol" w:hint="default"/>
+      </w:rPr>
+    </w:lvl>
+    <w:lvl w:ilvl="8">
+      <w:start w:val="1"/>
+      <w:numFmt w:val="bullet"/>
+      <w:lvlText w:val=""/>
+      <w:lvlJc w:val="left"/>
+      <w:pPr>
+        <w:ind w:left="3600" w:hanging="360"/>
+      </w:pPr>
+      <w:rPr>
+        <w:rFonts w:ascii="Symbol" w:hAnsi="Symbol" w:hint="default"/>
+      </w:rPr>
+    </w:lvl>
+  </w:abstractNum>
+  <w:abstractNum w:abstractNumId="3" w15:restartNumberingAfterBreak="0">
+    <w:nsid w:val="4ACA6D35"/>
+    <w:multiLevelType w:val="multilevel"/>
+    <w:tmpl w:val="9230E2FC"/>
+    <w:lvl w:ilvl="0">
+      <w:start w:val="1"/>
+      <w:numFmt w:val="bullet"/>
+      <w:lvlText w:val=""/>
+      <w:lvlJc w:val="left"/>
+      <w:pPr>
+        <w:ind w:left="720" w:hanging="360"/>
+      </w:pPr>
+      <w:rPr>
+        <w:rFonts w:ascii="Symbol" w:hAnsi="Symbol" w:hint="default"/>
+      </w:rPr>
+    </w:lvl>
+    <w:lvl w:ilvl="1">
+      <w:start w:val="1"/>
+      <w:numFmt w:val="bullet"/>
+      <w:lvlText w:val="o"/>
+      <w:lvlJc w:val="left"/>
+      <w:pPr>
+        <w:ind w:left="1080" w:hanging="360"/>
+      </w:pPr>
+      <w:rPr>
+        <w:rFonts w:ascii="Courier New" w:hAnsi="Courier New" w:cs="Courier New" w:hint="default"/>
+      </w:rPr>
+    </w:lvl>
+    <w:lvl w:ilvl="2">
+      <w:start w:val="1"/>
+      <w:numFmt w:val="bullet"/>
+      <w:lvlText w:val=""/>
+      <w:lvlJc w:val="left"/>
+      <w:pPr>
+        <w:ind w:left="1440" w:hanging="360"/>
+      </w:pPr>
+      <w:rPr>
+        <w:rFonts w:ascii="Wingdings" w:hAnsi="Wingdings" w:hint="default"/>
+      </w:rPr>
+    </w:lvl>
+    <w:lvl w:ilvl="3">
+      <w:start w:val="1"/>
+      <w:numFmt w:val="bullet"/>
+      <w:lvlText w:val=""/>
+      <w:lvlJc w:val="left"/>
+      <w:pPr>
+        <w:ind w:left="1800" w:hanging="360"/>
+      </w:pPr>
+      <w:rPr>
+        <w:rFonts w:ascii="Symbol" w:hAnsi="Symbol" w:hint="default"/>
+      </w:rPr>
+    </w:lvl>
+    <w:lvl w:ilvl="4">
+      <w:start w:val="1"/>
+      <w:numFmt w:val="bullet"/>
+      <w:lvlText w:val=""/>
+      <w:lvlJc w:val="left"/>
+      <w:pPr>
+        <w:ind w:left="2160" w:hanging="360"/>
+      </w:pPr>
+      <w:rPr>
+        <w:rFonts w:ascii="Symbol" w:hAnsi="Symbol" w:hint="default"/>
+      </w:rPr>
+    </w:lvl>
+    <w:lvl w:ilvl="5">
+      <w:start w:val="1"/>
+      <w:numFmt w:val="bullet"/>
+      <w:lvlText w:val=""/>
+      <w:lvlJc w:val="left"/>
+      <w:pPr>
+        <w:ind w:left="2520" w:hanging="360"/>
+      </w:pPr>
+      <w:rPr>
+        <w:rFonts w:ascii="Wingdings" w:hAnsi="Wingdings" w:hint="default"/>
+      </w:rPr>
+    </w:lvl>
+    <w:lvl w:ilvl="6">
+      <w:start w:val="1"/>
+      <w:numFmt w:val="bullet"/>
+      <w:lvlText w:val=""/>
+      <w:lvlJc w:val="left"/>
+      <w:pPr>
+        <w:ind w:left="2880" w:hanging="360"/>
+      </w:pPr>
+      <w:rPr>
+        <w:rFonts w:ascii="Wingdings" w:hAnsi="Wingdings" w:hint="default"/>
+      </w:rPr>
+    </w:lvl>
+    <w:lvl w:ilvl="7">
+      <w:start w:val="1"/>
+      <w:numFmt w:val="bullet"/>
+      <w:lvlText w:val=""/>
+      <w:lvlJc w:val="left"/>
+      <w:pPr>
+        <w:ind w:left="3240" w:hanging="360"/>
+      </w:pPr>
+      <w:rPr>
+        <w:rFonts w:ascii="Symbol" w:hAnsi="Symbol" w:hint="default"/>
+      </w:rPr>
+    </w:lvl>
+    <w:lvl w:ilvl="8">
+      <w:start w:val="1"/>
+      <w:numFmt w:val="bullet"/>
+      <w:lvlText w:val=""/>
+      <w:lvlJc w:val="left"/>
+      <w:pPr>
+        <w:ind w:left="3600" w:hanging="360"/>
+      </w:pPr>
+      <w:rPr>
+        <w:rFonts w:ascii="Symbol" w:hAnsi="Symbol" w:hint="default"/>
+      </w:rPr>
+    </w:lvl>
+  </w:abstractNum>
+  <w:abstractNum w:abstractNumId="4" w15:restartNumberingAfterBreak="0">
     <w:nsid w:val="4EAF439C"/>
     <w:multiLevelType w:val="hybridMultilevel"/>
-    <w:tmpl w:val="FF0E6F4E"/>
+    <w:tmpl w:val="34B464B6"/>
+    <w:lvl w:ilvl="0" w:tplc="080C000F">
+      <w:start w:val="1"/>
+      <w:numFmt w:val="decimal"/>
+      <w:lvlText w:val="%1."/>
+      <w:lvlJc w:val="left"/>
+      <w:pPr>
+        <w:ind w:left="360" w:hanging="360"/>
+      </w:pPr>
+      <w:rPr>
+        <w:rFonts w:hint="default"/>
+      </w:rPr>
+    </w:lvl>
+    <w:lvl w:ilvl="1" w:tplc="080C0003">
+      <w:start w:val="1"/>
+      <w:numFmt w:val="bullet"/>
+      <w:lvlText w:val="o"/>
+      <w:lvlJc w:val="left"/>
+      <w:pPr>
+        <w:ind w:left="1080" w:hanging="360"/>
+      </w:pPr>
+      <w:rPr>
+        <w:rFonts w:ascii="Courier New" w:hAnsi="Courier New" w:cs="Courier New" w:hint="default"/>
+      </w:rPr>
+    </w:lvl>
+    <w:lvl w:ilvl="2" w:tplc="080C0005" w:tentative="1">
+      <w:start w:val="1"/>
+      <w:numFmt w:val="bullet"/>
+      <w:lvlText w:val=""/>
+      <w:lvlJc w:val="left"/>
+      <w:pPr>
+        <w:ind w:left="1800" w:hanging="360"/>
+      </w:pPr>
+      <w:rPr>
+        <w:rFonts w:ascii="Wingdings" w:hAnsi="Wingdings" w:hint="default"/>
+      </w:rPr>
+    </w:lvl>
+    <w:lvl w:ilvl="3" w:tplc="080C0001" w:tentative="1">
+      <w:start w:val="1"/>
+      <w:numFmt w:val="bullet"/>
+      <w:lvlText w:val=""/>
+      <w:lvlJc w:val="left"/>
+      <w:pPr>
+        <w:ind w:left="2520" w:hanging="360"/>
+      </w:pPr>
+      <w:rPr>
+        <w:rFonts w:ascii="Symbol" w:hAnsi="Symbol" w:hint="default"/>
+      </w:rPr>
+    </w:lvl>
+    <w:lvl w:ilvl="4" w:tplc="080C0003" w:tentative="1">
+      <w:start w:val="1"/>
+      <w:numFmt w:val="bullet"/>
+      <w:lvlText w:val="o"/>
+      <w:lvlJc w:val="left"/>
+      <w:pPr>
+        <w:ind w:left="3240" w:hanging="360"/>
+      </w:pPr>
+      <w:rPr>
+        <w:rFonts w:ascii="Courier New" w:hAnsi="Courier New" w:cs="Courier New" w:hint="default"/>
+      </w:rPr>
+    </w:lvl>
+    <w:lvl w:ilvl="5" w:tplc="080C0005" w:tentative="1">
+      <w:start w:val="1"/>
+      <w:numFmt w:val="bullet"/>
+      <w:lvlText w:val=""/>
+      <w:lvlJc w:val="left"/>
+      <w:pPr>
+        <w:ind w:left="3960" w:hanging="360"/>
+      </w:pPr>
+      <w:rPr>
+        <w:rFonts w:ascii="Wingdings" w:hAnsi="Wingdings" w:hint="default"/>
+      </w:rPr>
+    </w:lvl>
+    <w:lvl w:ilvl="6" w:tplc="080C0001" w:tentative="1">
+      <w:start w:val="1"/>
+      <w:numFmt w:val="bullet"/>
+      <w:lvlText w:val=""/>
+      <w:lvlJc w:val="left"/>
+      <w:pPr>
+        <w:ind w:left="4680" w:hanging="360"/>
+      </w:pPr>
+      <w:rPr>
+        <w:rFonts w:ascii="Symbol" w:hAnsi="Symbol" w:hint="default"/>
+      </w:rPr>
+    </w:lvl>
+    <w:lvl w:ilvl="7" w:tplc="080C0003" w:tentative="1">
+      <w:start w:val="1"/>
+      <w:numFmt w:val="bullet"/>
+      <w:lvlText w:val="o"/>
+      <w:lvlJc w:val="left"/>
+      <w:pPr>
+        <w:ind w:left="5400" w:hanging="360"/>
+      </w:pPr>
+      <w:rPr>
+        <w:rFonts w:ascii="Courier New" w:hAnsi="Courier New" w:cs="Courier New" w:hint="default"/>
+      </w:rPr>
+    </w:lvl>
+    <w:lvl w:ilvl="8" w:tplc="080C0005" w:tentative="1">
+      <w:start w:val="1"/>
+      <w:numFmt w:val="bullet"/>
+      <w:lvlText w:val=""/>
+      <w:lvlJc w:val="left"/>
+      <w:pPr>
+        <w:ind w:left="6120" w:hanging="360"/>
+      </w:pPr>
+      <w:rPr>
+        <w:rFonts w:ascii="Wingdings" w:hAnsi="Wingdings" w:hint="default"/>
+      </w:rPr>
+    </w:lvl>
+  </w:abstractNum>
+  <w:abstractNum w:abstractNumId="5" w15:restartNumberingAfterBreak="0">
+    <w:nsid w:val="66686F8E"/>
+    <w:multiLevelType w:val="hybridMultilevel"/>
+    <w:tmpl w:val="8434335E"/>
     <w:lvl w:ilvl="0" w:tplc="080C0001">
       <w:start w:val="1"/>
       <w:numFmt w:val="bullet"/>
       <w:lvlText w:val=""/>
       <w:lvlJc w:val="left"/>
       <w:pPr>
+        <w:ind w:left="1068" w:hanging="360"/>
+      </w:pPr>
+      <w:rPr>
+        <w:rFonts w:ascii="Symbol" w:hAnsi="Symbol" w:hint="default"/>
+      </w:rPr>
+    </w:lvl>
+    <w:lvl w:ilvl="1" w:tplc="080C0003">
+      <w:start w:val="1"/>
+      <w:numFmt w:val="bullet"/>
+      <w:lvlText w:val="o"/>
+      <w:lvlJc w:val="left"/>
+      <w:pPr>
+        <w:ind w:left="1788" w:hanging="360"/>
+      </w:pPr>
+      <w:rPr>
+        <w:rFonts w:ascii="Courier New" w:hAnsi="Courier New" w:cs="Courier New" w:hint="default"/>
+      </w:rPr>
+    </w:lvl>
+    <w:lvl w:ilvl="2" w:tplc="080C0005" w:tentative="1">
+      <w:start w:val="1"/>
+      <w:numFmt w:val="bullet"/>
+      <w:lvlText w:val=""/>
+      <w:lvlJc w:val="left"/>
+      <w:pPr>
+        <w:ind w:left="2508" w:hanging="360"/>
+      </w:pPr>
+      <w:rPr>
+        <w:rFonts w:ascii="Wingdings" w:hAnsi="Wingdings" w:hint="default"/>
+      </w:rPr>
+    </w:lvl>
+    <w:lvl w:ilvl="3" w:tplc="080C0001" w:tentative="1">
+      <w:start w:val="1"/>
+      <w:numFmt w:val="bullet"/>
+      <w:lvlText w:val=""/>
+      <w:lvlJc w:val="left"/>
+      <w:pPr>
+        <w:ind w:left="3228" w:hanging="360"/>
+      </w:pPr>
+      <w:rPr>
+        <w:rFonts w:ascii="Symbol" w:hAnsi="Symbol" w:hint="default"/>
+      </w:rPr>
+    </w:lvl>
+    <w:lvl w:ilvl="4" w:tplc="080C0003" w:tentative="1">
+      <w:start w:val="1"/>
+      <w:numFmt w:val="bullet"/>
+      <w:lvlText w:val="o"/>
+      <w:lvlJc w:val="left"/>
+      <w:pPr>
+        <w:ind w:left="3948" w:hanging="360"/>
+      </w:pPr>
+      <w:rPr>
+        <w:rFonts w:ascii="Courier New" w:hAnsi="Courier New" w:cs="Courier New" w:hint="default"/>
+      </w:rPr>
+    </w:lvl>
+    <w:lvl w:ilvl="5" w:tplc="080C0005" w:tentative="1">
+      <w:start w:val="1"/>
+      <w:numFmt w:val="bullet"/>
+      <w:lvlText w:val=""/>
+      <w:lvlJc w:val="left"/>
+      <w:pPr>
+        <w:ind w:left="4668" w:hanging="360"/>
+      </w:pPr>
+      <w:rPr>
+        <w:rFonts w:ascii="Wingdings" w:hAnsi="Wingdings" w:hint="default"/>
+      </w:rPr>
+    </w:lvl>
+    <w:lvl w:ilvl="6" w:tplc="080C0001" w:tentative="1">
+      <w:start w:val="1"/>
+      <w:numFmt w:val="bullet"/>
+      <w:lvlText w:val=""/>
+      <w:lvlJc w:val="left"/>
+      <w:pPr>
+        <w:ind w:left="5388" w:hanging="360"/>
+      </w:pPr>
+      <w:rPr>
+        <w:rFonts w:ascii="Symbol" w:hAnsi="Symbol" w:hint="default"/>
+      </w:rPr>
+    </w:lvl>
+    <w:lvl w:ilvl="7" w:tplc="080C0003" w:tentative="1">
+      <w:start w:val="1"/>
+      <w:numFmt w:val="bullet"/>
+      <w:lvlText w:val="o"/>
+      <w:lvlJc w:val="left"/>
+      <w:pPr>
+        <w:ind w:left="6108" w:hanging="360"/>
+      </w:pPr>
+      <w:rPr>
+        <w:rFonts w:ascii="Courier New" w:hAnsi="Courier New" w:cs="Courier New" w:hint="default"/>
+      </w:rPr>
+    </w:lvl>
+    <w:lvl w:ilvl="8" w:tplc="080C0005" w:tentative="1">
+      <w:start w:val="1"/>
+      <w:numFmt w:val="bullet"/>
+      <w:lvlText w:val=""/>
+      <w:lvlJc w:val="left"/>
+      <w:pPr>
+        <w:ind w:left="6828" w:hanging="360"/>
+      </w:pPr>
+      <w:rPr>
+        <w:rFonts w:ascii="Wingdings" w:hAnsi="Wingdings" w:hint="default"/>
+      </w:rPr>
+    </w:lvl>
+  </w:abstractNum>
+  <w:abstractNum w:abstractNumId="6" w15:restartNumberingAfterBreak="0">
+    <w:nsid w:val="6A563C48"/>
+    <w:multiLevelType w:val="hybridMultilevel"/>
+    <w:tmpl w:val="B02E449C"/>
+    <w:lvl w:ilvl="0" w:tplc="080C0001">
+      <w:start w:val="1"/>
+      <w:numFmt w:val="bullet"/>
+      <w:lvlText w:val=""/>
+      <w:lvlJc w:val="left"/>
+      <w:pPr>
+        <w:ind w:left="1080" w:hanging="360"/>
+      </w:pPr>
+      <w:rPr>
+        <w:rFonts w:ascii="Symbol" w:hAnsi="Symbol" w:hint="default"/>
+      </w:rPr>
+    </w:lvl>
+    <w:lvl w:ilvl="1" w:tplc="080C0003">
+      <w:start w:val="1"/>
+      <w:numFmt w:val="bullet"/>
+      <w:lvlText w:val="o"/>
+      <w:lvlJc w:val="left"/>
+      <w:pPr>
+        <w:ind w:left="1800" w:hanging="360"/>
+      </w:pPr>
+      <w:rPr>
+        <w:rFonts w:ascii="Courier New" w:hAnsi="Courier New" w:cs="Courier New" w:hint="default"/>
+      </w:rPr>
+    </w:lvl>
+    <w:lvl w:ilvl="2" w:tplc="080C0005" w:tentative="1">
+      <w:start w:val="1"/>
+      <w:numFmt w:val="bullet"/>
+      <w:lvlText w:val=""/>
+      <w:lvlJc w:val="left"/>
+      <w:pPr>
+        <w:ind w:left="2520" w:hanging="360"/>
+      </w:pPr>
+      <w:rPr>
+        <w:rFonts w:ascii="Wingdings" w:hAnsi="Wingdings" w:hint="default"/>
+      </w:rPr>
+    </w:lvl>
+    <w:lvl w:ilvl="3" w:tplc="080C0001" w:tentative="1">
+      <w:start w:val="1"/>
+      <w:numFmt w:val="bullet"/>
+      <w:lvlText w:val=""/>
+      <w:lvlJc w:val="left"/>
+      <w:pPr>
+        <w:ind w:left="3240" w:hanging="360"/>
+      </w:pPr>
+      <w:rPr>
+        <w:rFonts w:ascii="Symbol" w:hAnsi="Symbol" w:hint="default"/>
+      </w:rPr>
+    </w:lvl>
+    <w:lvl w:ilvl="4" w:tplc="080C0003" w:tentative="1">
+      <w:start w:val="1"/>
+      <w:numFmt w:val="bullet"/>
+      <w:lvlText w:val="o"/>
+      <w:lvlJc w:val="left"/>
+      <w:pPr>
+        <w:ind w:left="3960" w:hanging="360"/>
+      </w:pPr>
+      <w:rPr>
+        <w:rFonts w:ascii="Courier New" w:hAnsi="Courier New" w:cs="Courier New" w:hint="default"/>
+      </w:rPr>
+    </w:lvl>
+    <w:lvl w:ilvl="5" w:tplc="080C0005" w:tentative="1">
+      <w:start w:val="1"/>
+      <w:numFmt w:val="bullet"/>
+      <w:lvlText w:val=""/>
+      <w:lvlJc w:val="left"/>
+      <w:pPr>
+        <w:ind w:left="4680" w:hanging="360"/>
+      </w:pPr>
+      <w:rPr>
+        <w:rFonts w:ascii="Wingdings" w:hAnsi="Wingdings" w:hint="default"/>
+      </w:rPr>
+    </w:lvl>
+    <w:lvl w:ilvl="6" w:tplc="080C0001" w:tentative="1">
+      <w:start w:val="1"/>
+      <w:numFmt w:val="bullet"/>
+      <w:lvlText w:val=""/>
+      <w:lvlJc w:val="left"/>
+      <w:pPr>
+        <w:ind w:left="5400" w:hanging="360"/>
+      </w:pPr>
+      <w:rPr>
+        <w:rFonts w:ascii="Symbol" w:hAnsi="Symbol" w:hint="default"/>
+      </w:rPr>
+    </w:lvl>
+    <w:lvl w:ilvl="7" w:tplc="080C0003" w:tentative="1">
+      <w:start w:val="1"/>
+      <w:numFmt w:val="bullet"/>
+      <w:lvlText w:val="o"/>
+      <w:lvlJc w:val="left"/>
+      <w:pPr>
+        <w:ind w:left="6120" w:hanging="360"/>
+      </w:pPr>
+      <w:rPr>
+        <w:rFonts w:ascii="Courier New" w:hAnsi="Courier New" w:cs="Courier New" w:hint="default"/>
+      </w:rPr>
+    </w:lvl>
+    <w:lvl w:ilvl="8" w:tplc="080C0005" w:tentative="1">
+      <w:start w:val="1"/>
+      <w:numFmt w:val="bullet"/>
+      <w:lvlText w:val=""/>
+      <w:lvlJc w:val="left"/>
+      <w:pPr>
+        <w:ind w:left="6840" w:hanging="360"/>
+      </w:pPr>
+      <w:rPr>
+        <w:rFonts w:ascii="Wingdings" w:hAnsi="Wingdings" w:hint="default"/>
+      </w:rPr>
+    </w:lvl>
+  </w:abstractNum>
+  <w:abstractNum w:abstractNumId="7" w15:restartNumberingAfterBreak="0">
+    <w:nsid w:val="75383B8F"/>
+    <w:multiLevelType w:val="multilevel"/>
+    <w:tmpl w:val="080C0021"/>
+    <w:lvl w:ilvl="0">
+      <w:start w:val="1"/>
+      <w:numFmt w:val="bullet"/>
+      <w:lvlText w:val=""/>
+      <w:lvlJc w:val="left"/>
+      <w:pPr>
+        <w:ind w:left="360" w:hanging="360"/>
+      </w:pPr>
+      <w:rPr>
+        <w:rFonts w:ascii="Wingdings" w:hAnsi="Wingdings" w:hint="default"/>
+      </w:rPr>
+    </w:lvl>
+    <w:lvl w:ilvl="1">
+      <w:start w:val="1"/>
+      <w:numFmt w:val="bullet"/>
+      <w:lvlText w:val=""/>
+      <w:lvlJc w:val="left"/>
+      <w:pPr>
         <w:ind w:left="720" w:hanging="360"/>
       </w:pPr>
       <w:rPr>
+        <w:rFonts w:ascii="Wingdings" w:hAnsi="Wingdings" w:hint="default"/>
+      </w:rPr>
+    </w:lvl>
+    <w:lvl w:ilvl="2">
+      <w:start w:val="1"/>
+      <w:numFmt w:val="bullet"/>
+      <w:lvlText w:val=""/>
+      <w:lvlJc w:val="left"/>
+      <w:pPr>
+        <w:ind w:left="1080" w:hanging="360"/>
+      </w:pPr>
+      <w:rPr>
+        <w:rFonts w:ascii="Wingdings" w:hAnsi="Wingdings" w:hint="default"/>
+      </w:rPr>
+    </w:lvl>
+    <w:lvl w:ilvl="3">
+      <w:start w:val="1"/>
+      <w:numFmt w:val="bullet"/>
+      <w:lvlText w:val=""/>
+      <w:lvlJc w:val="left"/>
+      <w:pPr>
+        <w:ind w:left="1440" w:hanging="360"/>
+      </w:pPr>
+      <w:rPr>
         <w:rFonts w:ascii="Symbol" w:hAnsi="Symbol" w:hint="default"/>
       </w:rPr>
     </w:lvl>
-    <w:lvl w:ilvl="1" w:tplc="080C0003" w:tentative="1">
+    <w:lvl w:ilvl="4">
+      <w:start w:val="1"/>
+      <w:numFmt w:val="bullet"/>
+      <w:lvlText w:val=""/>
+      <w:lvlJc w:val="left"/>
+      <w:pPr>
+        <w:ind w:left="1800" w:hanging="360"/>
+      </w:pPr>
+      <w:rPr>
+        <w:rFonts w:ascii="Symbol" w:hAnsi="Symbol" w:hint="default"/>
+      </w:rPr>
+    </w:lvl>
+    <w:lvl w:ilvl="5">
+      <w:start w:val="1"/>
+      <w:numFmt w:val="bullet"/>
+      <w:lvlText w:val=""/>
+      <w:lvlJc w:val="left"/>
+      <w:pPr>
+        <w:ind w:left="2160" w:hanging="360"/>
+      </w:pPr>
+      <w:rPr>
+        <w:rFonts w:ascii="Wingdings" w:hAnsi="Wingdings" w:hint="default"/>
+      </w:rPr>
+    </w:lvl>
+    <w:lvl w:ilvl="6">
+      <w:start w:val="1"/>
+      <w:numFmt w:val="bullet"/>
+      <w:lvlText w:val=""/>
+      <w:lvlJc w:val="left"/>
+      <w:pPr>
+        <w:ind w:left="2520" w:hanging="360"/>
+      </w:pPr>
+      <w:rPr>
+        <w:rFonts w:ascii="Wingdings" w:hAnsi="Wingdings" w:hint="default"/>
+      </w:rPr>
+    </w:lvl>
+    <w:lvl w:ilvl="7">
+      <w:start w:val="1"/>
+      <w:numFmt w:val="bullet"/>
+      <w:lvlText w:val=""/>
+      <w:lvlJc w:val="left"/>
+      <w:pPr>
+        <w:ind w:left="2880" w:hanging="360"/>
+      </w:pPr>
+      <w:rPr>
+        <w:rFonts w:ascii="Symbol" w:hAnsi="Symbol" w:hint="default"/>
+      </w:rPr>
+    </w:lvl>
+    <w:lvl w:ilvl="8">
+      <w:start w:val="1"/>
+      <w:numFmt w:val="bullet"/>
+      <w:lvlText w:val=""/>
+      <w:lvlJc w:val="left"/>
+      <w:pPr>
+        <w:ind w:left="3240" w:hanging="360"/>
+      </w:pPr>
+      <w:rPr>
+        <w:rFonts w:ascii="Symbol" w:hAnsi="Symbol" w:hint="default"/>
+      </w:rPr>
+    </w:lvl>
+  </w:abstractNum>
+  <w:abstractNum w:abstractNumId="8" w15:restartNumberingAfterBreak="0">
+    <w:nsid w:val="755875D0"/>
+    <w:multiLevelType w:val="hybridMultilevel"/>
+    <w:tmpl w:val="035089AA"/>
+    <w:lvl w:ilvl="0" w:tplc="080C000F">
+      <w:start w:val="1"/>
+      <w:numFmt w:val="decimal"/>
+      <w:lvlText w:val="%1."/>
+      <w:lvlJc w:val="left"/>
+      <w:pPr>
+        <w:ind w:left="360" w:hanging="360"/>
+      </w:pPr>
+      <w:rPr>
+        <w:rFonts w:hint="default"/>
+      </w:rPr>
+    </w:lvl>
+    <w:lvl w:ilvl="1" w:tplc="080C0003">
       <w:start w:val="1"/>
       <w:numFmt w:val="bullet"/>
       <w:lvlText w:val="o"/>
       <w:lvlJc w:val="left"/>
       <w:pPr>
+        <w:ind w:left="1080" w:hanging="360"/>
+      </w:pPr>
+      <w:rPr>
+        <w:rFonts w:ascii="Courier New" w:hAnsi="Courier New" w:cs="Courier New" w:hint="default"/>
+      </w:rPr>
+    </w:lvl>
+    <w:lvl w:ilvl="2" w:tplc="080C0005" w:tentative="1">
+      <w:start w:val="1"/>
+      <w:numFmt w:val="bullet"/>
+      <w:lvlText w:val=""/>
+      <w:lvlJc w:val="left"/>
+      <w:pPr>
+        <w:ind w:left="1800" w:hanging="360"/>
+      </w:pPr>
+      <w:rPr>
+        <w:rFonts w:ascii="Wingdings" w:hAnsi="Wingdings" w:hint="default"/>
+      </w:rPr>
+    </w:lvl>
+    <w:lvl w:ilvl="3" w:tplc="080C0001" w:tentative="1">
+      <w:start w:val="1"/>
+      <w:numFmt w:val="bullet"/>
+      <w:lvlText w:val=""/>
+      <w:lvlJc w:val="left"/>
+      <w:pPr>
+        <w:ind w:left="2520" w:hanging="360"/>
+      </w:pPr>
+      <w:rPr>
+        <w:rFonts w:ascii="Symbol" w:hAnsi="Symbol" w:hint="default"/>
+      </w:rPr>
+    </w:lvl>
+    <w:lvl w:ilvl="4" w:tplc="080C0003" w:tentative="1">
+      <w:start w:val="1"/>
+      <w:numFmt w:val="bullet"/>
+      <w:lvlText w:val="o"/>
+      <w:lvlJc w:val="left"/>
+      <w:pPr>
+        <w:ind w:left="3240" w:hanging="360"/>
+      </w:pPr>
+      <w:rPr>
+        <w:rFonts w:ascii="Courier New" w:hAnsi="Courier New" w:cs="Courier New" w:hint="default"/>
+      </w:rPr>
+    </w:lvl>
+    <w:lvl w:ilvl="5" w:tplc="080C0005" w:tentative="1">
+      <w:start w:val="1"/>
+      <w:numFmt w:val="bullet"/>
+      <w:lvlText w:val=""/>
+      <w:lvlJc w:val="left"/>
+      <w:pPr>
+        <w:ind w:left="3960" w:hanging="360"/>
+      </w:pPr>
+      <w:rPr>
+        <w:rFonts w:ascii="Wingdings" w:hAnsi="Wingdings" w:hint="default"/>
+      </w:rPr>
+    </w:lvl>
+    <w:lvl w:ilvl="6" w:tplc="080C0001" w:tentative="1">
+      <w:start w:val="1"/>
+      <w:numFmt w:val="bullet"/>
+      <w:lvlText w:val=""/>
+      <w:lvlJc w:val="left"/>
+      <w:pPr>
+        <w:ind w:left="4680" w:hanging="360"/>
+      </w:pPr>
+      <w:rPr>
+        <w:rFonts w:ascii="Symbol" w:hAnsi="Symbol" w:hint="default"/>
+      </w:rPr>
+    </w:lvl>
+    <w:lvl w:ilvl="7" w:tplc="080C0003" w:tentative="1">
+      <w:start w:val="1"/>
+      <w:numFmt w:val="bullet"/>
+      <w:lvlText w:val="o"/>
+      <w:lvlJc w:val="left"/>
+      <w:pPr>
+        <w:ind w:left="5400" w:hanging="360"/>
+      </w:pPr>
+      <w:rPr>
+        <w:rFonts w:ascii="Courier New" w:hAnsi="Courier New" w:cs="Courier New" w:hint="default"/>
+      </w:rPr>
+    </w:lvl>
+    <w:lvl w:ilvl="8" w:tplc="080C0005" w:tentative="1">
+      <w:start w:val="1"/>
+      <w:numFmt w:val="bullet"/>
+      <w:lvlText w:val=""/>
+      <w:lvlJc w:val="left"/>
+      <w:pPr>
+        <w:ind w:left="6120" w:hanging="360"/>
+      </w:pPr>
+      <w:rPr>
+        <w:rFonts w:ascii="Wingdings" w:hAnsi="Wingdings" w:hint="default"/>
+      </w:rPr>
+    </w:lvl>
+  </w:abstractNum>
+  <w:abstractNum w:abstractNumId="9" w15:restartNumberingAfterBreak="0">
+    <w:nsid w:val="7FB76EB3"/>
+    <w:multiLevelType w:val="multilevel"/>
+    <w:tmpl w:val="080C0021"/>
+    <w:lvl w:ilvl="0">
+      <w:start w:val="1"/>
+      <w:numFmt w:val="bullet"/>
+      <w:lvlText w:val=""/>
+      <w:lvlJc w:val="left"/>
+      <w:pPr>
+        <w:ind w:left="720" w:hanging="360"/>
+      </w:pPr>
+      <w:rPr>
+        <w:rFonts w:ascii="Wingdings" w:hAnsi="Wingdings" w:hint="default"/>
+      </w:rPr>
+    </w:lvl>
+    <w:lvl w:ilvl="1">
+      <w:start w:val="1"/>
+      <w:numFmt w:val="bullet"/>
+      <w:lvlText w:val=""/>
+      <w:lvlJc w:val="left"/>
+      <w:pPr>
+        <w:ind w:left="1080" w:hanging="360"/>
+      </w:pPr>
+      <w:rPr>
+        <w:rFonts w:ascii="Wingdings" w:hAnsi="Wingdings" w:hint="default"/>
+      </w:rPr>
+    </w:lvl>
+    <w:lvl w:ilvl="2">
+      <w:start w:val="1"/>
+      <w:numFmt w:val="bullet"/>
+      <w:lvlText w:val=""/>
+      <w:lvlJc w:val="left"/>
+      <w:pPr>
         <w:ind w:left="1440" w:hanging="360"/>
       </w:pPr>
       <w:rPr>
+        <w:rFonts w:ascii="Wingdings" w:hAnsi="Wingdings" w:hint="default"/>
+      </w:rPr>
+    </w:lvl>
+    <w:lvl w:ilvl="3">
+      <w:start w:val="1"/>
+      <w:numFmt w:val="bullet"/>
+      <w:lvlText w:val=""/>
+      <w:lvlJc w:val="left"/>
+      <w:pPr>
+        <w:ind w:left="1800" w:hanging="360"/>
+      </w:pPr>
+      <w:rPr>
+        <w:rFonts w:ascii="Symbol" w:hAnsi="Symbol" w:hint="default"/>
+      </w:rPr>
+    </w:lvl>
+    <w:lvl w:ilvl="4">
+      <w:start w:val="1"/>
+      <w:numFmt w:val="bullet"/>
+      <w:lvlText w:val=""/>
+      <w:lvlJc w:val="left"/>
+      <w:pPr>
+        <w:ind w:left="2160" w:hanging="360"/>
+      </w:pPr>
+      <w:rPr>
+        <w:rFonts w:ascii="Symbol" w:hAnsi="Symbol" w:hint="default"/>
+      </w:rPr>
+    </w:lvl>
+    <w:lvl w:ilvl="5">
+      <w:start w:val="1"/>
+      <w:numFmt w:val="bullet"/>
+      <w:lvlText w:val=""/>
+      <w:lvlJc w:val="left"/>
+      <w:pPr>
+        <w:ind w:left="2520" w:hanging="360"/>
+      </w:pPr>
+      <w:rPr>
+        <w:rFonts w:ascii="Wingdings" w:hAnsi="Wingdings" w:hint="default"/>
+      </w:rPr>
+    </w:lvl>
+    <w:lvl w:ilvl="6">
+      <w:start w:val="1"/>
+      <w:numFmt w:val="bullet"/>
+      <w:lvlText w:val=""/>
+      <w:lvlJc w:val="left"/>
+      <w:pPr>
+        <w:ind w:left="2880" w:hanging="360"/>
+      </w:pPr>
+      <w:rPr>
+        <w:rFonts w:ascii="Wingdings" w:hAnsi="Wingdings" w:hint="default"/>
+      </w:rPr>
+    </w:lvl>
+    <w:lvl w:ilvl="7">
+      <w:start w:val="1"/>
+      <w:numFmt w:val="bullet"/>
+      <w:lvlText w:val=""/>
+      <w:lvlJc w:val="left"/>
+      <w:pPr>
+        <w:ind w:left="3240" w:hanging="360"/>
+      </w:pPr>
+      <w:rPr>
+        <w:rFonts w:ascii="Symbol" w:hAnsi="Symbol" w:hint="default"/>
+      </w:rPr>
+    </w:lvl>
+    <w:lvl w:ilvl="8">
+      <w:start w:val="1"/>
+      <w:numFmt w:val="bullet"/>
+      <w:lvlText w:val=""/>
+      <w:lvlJc w:val="left"/>
+      <w:pPr>
+        <w:ind w:left="3600" w:hanging="360"/>
+      </w:pPr>
+      <w:rPr>
+        <w:rFonts w:ascii="Symbol" w:hAnsi="Symbol" w:hint="default"/>
+      </w:rPr>
+    </w:lvl>
+  </w:abstractNum>
+  <w:abstractNum w:abstractNumId="10" w15:restartNumberingAfterBreak="0">
+    <w:nsid w:val="7FE82B6F"/>
+    <w:multiLevelType w:val="hybridMultilevel"/>
+    <w:tmpl w:val="858CBCF0"/>
+    <w:lvl w:ilvl="0" w:tplc="080C000F">
+      <w:start w:val="1"/>
+      <w:numFmt w:val="decimal"/>
+      <w:lvlText w:val="%1."/>
+      <w:lvlJc w:val="left"/>
+      <w:pPr>
+        <w:ind w:left="360" w:hanging="360"/>
+      </w:pPr>
+      <w:rPr>
+        <w:rFonts w:hint="default"/>
+      </w:rPr>
+    </w:lvl>
+    <w:lvl w:ilvl="1" w:tplc="080C0003">
+      <w:start w:val="1"/>
+      <w:numFmt w:val="bullet"/>
+      <w:lvlText w:val="o"/>
+      <w:lvlJc w:val="left"/>
+      <w:pPr>
+        <w:ind w:left="1080" w:hanging="360"/>
+      </w:pPr>
+      <w:rPr>
         <w:rFonts w:ascii="Courier New" w:hAnsi="Courier New" w:cs="Courier New" w:hint="default"/>
       </w:rPr>
     </w:lvl>
@@ -1256,7 +3138,7 @@
       <w:lvlText w:val=""/>
       <w:lvlJc w:val="left"/>
       <w:pPr>
-        <w:ind w:left="2160" w:hanging="360"/>
+        <w:ind w:left="1800" w:hanging="360"/>
       </w:pPr>
       <w:rPr>
         <w:rFonts w:ascii="Wingdings" w:hAnsi="Wingdings" w:hint="default"/>
@@ -1268,7 +3150,7 @@
       <w:lvlText w:val=""/>
       <w:lvlJc w:val="left"/>
       <w:pPr>
-        <w:ind w:left="2880" w:hanging="360"/>
+        <w:ind w:left="2520" w:hanging="360"/>
       </w:pPr>
       <w:rPr>
         <w:rFonts w:ascii="Symbol" w:hAnsi="Symbol" w:hint="default"/>
@@ -1280,7 +3162,7 @@
       <w:lvlText w:val="o"/>
       <w:lvlJc w:val="left"/>
       <w:pPr>
-        <w:ind w:left="3600" w:hanging="360"/>
+        <w:ind w:left="3240" w:hanging="360"/>
       </w:pPr>
       <w:rPr>
         <w:rFonts w:ascii="Courier New" w:hAnsi="Courier New" w:cs="Courier New" w:hint="default"/>
@@ -1292,7 +3174,7 @@
       <w:lvlText w:val=""/>
       <w:lvlJc w:val="left"/>
       <w:pPr>
-        <w:ind w:left="4320" w:hanging="360"/>
+        <w:ind w:left="3960" w:hanging="360"/>
       </w:pPr>
       <w:rPr>
         <w:rFonts w:ascii="Wingdings" w:hAnsi="Wingdings" w:hint="default"/>
@@ -1304,7 +3186,7 @@
       <w:lvlText w:val=""/>
       <w:lvlJc w:val="left"/>
       <w:pPr>
-        <w:ind w:left="5040" w:hanging="360"/>
+        <w:ind w:left="4680" w:hanging="360"/>
       </w:pPr>
       <w:rPr>
         <w:rFonts w:ascii="Symbol" w:hAnsi="Symbol" w:hint="default"/>
@@ -1316,7 +3198,7 @@
       <w:lvlText w:val="o"/>
       <w:lvlJc w:val="left"/>
       <w:pPr>
-        <w:ind w:left="5760" w:hanging="360"/>
+        <w:ind w:left="5400" w:hanging="360"/>
       </w:pPr>
       <w:rPr>
         <w:rFonts w:ascii="Courier New" w:hAnsi="Courier New" w:cs="Courier New" w:hint="default"/>
@@ -1328,7 +3210,7 @@
       <w:lvlText w:val=""/>
       <w:lvlJc w:val="left"/>
       <w:pPr>
-        <w:ind w:left="6480" w:hanging="360"/>
+        <w:ind w:left="6120" w:hanging="360"/>
       </w:pPr>
       <w:rPr>
         <w:rFonts w:ascii="Wingdings" w:hAnsi="Wingdings" w:hint="default"/>
@@ -1339,7 +3221,34 @@
     <w:abstractNumId w:val="0"/>
   </w:num>
   <w:num w:numId="2">
+    <w:abstractNumId w:val="4"/>
+  </w:num>
+  <w:num w:numId="3">
+    <w:abstractNumId w:val="10"/>
+  </w:num>
+  <w:num w:numId="4">
+    <w:abstractNumId w:val="6"/>
+  </w:num>
+  <w:num w:numId="5">
+    <w:abstractNumId w:val="5"/>
+  </w:num>
+  <w:num w:numId="6">
+    <w:abstractNumId w:val="8"/>
+  </w:num>
+  <w:num w:numId="7">
+    <w:abstractNumId w:val="9"/>
+  </w:num>
+  <w:num w:numId="8">
+    <w:abstractNumId w:val="7"/>
+  </w:num>
+  <w:num w:numId="9">
     <w:abstractNumId w:val="1"/>
+  </w:num>
+  <w:num w:numId="10">
+    <w:abstractNumId w:val="2"/>
+  </w:num>
+  <w:num w:numId="11">
+    <w:abstractNumId w:val="3"/>
   </w:num>
 </w:numbering>
 </file>

</xml_diff>